<commit_message>
pracki v skrinah + tabl z opysom
</commit_message>
<xml_diff>
--- a/lab1.docx
+++ b/lab1.docx
@@ -694,7 +694,7 @@
           <w:noProof/>
         </w:rPr>
         <w:pict w14:anchorId="5D6D692A">
-          <v:rect id="_x0000_s1028" style="position:absolute;left:0;text-align:left;margin-left:234.9pt;margin-top:54.55pt;width:39.35pt;height:31.8pt;z-index:251659264" stroked="f"/>
+          <v:rect id="_x0000_s1028" style="position:absolute;left:0;text-align:left;margin-left:234.9pt;margin-top:54.55pt;width:39.35pt;height:31.8pt;z-index:251661824" stroked="f"/>
         </w:pict>
       </w:r>
       <w:r>
@@ -957,12 +957,563 @@
         <w:br w:type="page"/>
       </w:r>
     </w:p>
+    <w:tbl>
+      <w:tblPr>
+        <w:tblStyle w:val="af4"/>
+        <w:tblpPr w:leftFromText="180" w:rightFromText="180" w:vertAnchor="text" w:horzAnchor="margin" w:tblpXSpec="center" w:tblpY="-271"/>
+        <w:tblW w:w="0" w:type="auto"/>
+        <w:tblLook w:val="04A0" w:firstRow="1" w:lastRow="0" w:firstColumn="1" w:lastColumn="0" w:noHBand="0" w:noVBand="1"/>
+      </w:tblPr>
+      <w:tblGrid>
+        <w:gridCol w:w="4928"/>
+        <w:gridCol w:w="4643"/>
+      </w:tblGrid>
+      <w:tr>
+        <w:tc>
+          <w:tcPr>
+            <w:tcW w:w="4928" w:type="dxa"/>
+          </w:tcPr>
+          <w:p>
+            <w:pPr>
+              <w:spacing w:after="200" w:line="276" w:lineRule="auto"/>
+              <w:ind w:firstLine="0"/>
+              <w:jc w:val="left"/>
+              <w:rPr>
+                <w:lang w:val="uk-UA"/>
+              </w:rPr>
+            </w:pPr>
+            <w:r>
+              <w:rPr>
+                <w:lang w:val="uk-UA"/>
+              </w:rPr>
+              <w:lastRenderedPageBreak/>
+              <w:t>Форма входу</w:t>
+            </w:r>
+          </w:p>
+        </w:tc>
+        <w:tc>
+          <w:tcPr>
+            <w:tcW w:w="4643" w:type="dxa"/>
+          </w:tcPr>
+          <w:p>
+            <w:pPr>
+              <w:spacing w:after="200" w:line="276" w:lineRule="auto"/>
+              <w:ind w:firstLine="0"/>
+              <w:jc w:val="left"/>
+              <w:rPr>
+                <w:lang w:val="uk-UA"/>
+              </w:rPr>
+            </w:pPr>
+            <w:r>
+              <w:rPr>
+                <w:lang w:val="uk-UA"/>
+              </w:rPr>
+              <w:t xml:space="preserve">Зчитати </w:t>
+            </w:r>
+            <w:r>
+              <w:rPr>
+                <w:lang w:val="uk-UA"/>
+              </w:rPr>
+              <w:t>л</w:t>
+            </w:r>
+            <w:r>
+              <w:rPr>
+                <w:lang w:val="uk-UA"/>
+              </w:rPr>
+              <w:t>огін, пароль – виконани вхід</w:t>
+            </w:r>
+          </w:p>
+        </w:tc>
+      </w:tr>
+      <w:tr>
+        <w:tc>
+          <w:tcPr>
+            <w:tcW w:w="4928" w:type="dxa"/>
+          </w:tcPr>
+          <w:p>
+            <w:pPr>
+              <w:spacing w:after="200" w:line="276" w:lineRule="auto"/>
+              <w:ind w:firstLine="0"/>
+              <w:jc w:val="left"/>
+              <w:rPr>
+                <w:lang w:val="uk-UA"/>
+              </w:rPr>
+            </w:pPr>
+            <w:r>
+              <w:rPr>
+                <w:lang w:val="uk-UA"/>
+              </w:rPr>
+              <w:t>Форма користувача</w:t>
+            </w:r>
+          </w:p>
+        </w:tc>
+        <w:tc>
+          <w:tcPr>
+            <w:tcW w:w="4643" w:type="dxa"/>
+          </w:tcPr>
+          <w:p>
+            <w:pPr>
+              <w:spacing w:after="200" w:line="276" w:lineRule="auto"/>
+              <w:ind w:firstLine="0"/>
+              <w:jc w:val="left"/>
+              <w:rPr>
+                <w:lang w:val="uk-UA"/>
+              </w:rPr>
+            </w:pPr>
+            <w:r>
+              <w:rPr>
+                <w:lang w:val="uk-UA"/>
+              </w:rPr>
+              <w:t>Інформація про користувача. Підлягає редагуванню</w:t>
+            </w:r>
+          </w:p>
+        </w:tc>
+      </w:tr>
+      <w:tr>
+        <w:tc>
+          <w:tcPr>
+            <w:tcW w:w="4928" w:type="dxa"/>
+          </w:tcPr>
+          <w:p>
+            <w:pPr>
+              <w:spacing w:after="200" w:line="276" w:lineRule="auto"/>
+              <w:ind w:firstLine="0"/>
+              <w:jc w:val="left"/>
+              <w:rPr>
+                <w:lang w:val="uk-UA"/>
+              </w:rPr>
+            </w:pPr>
+            <w:r>
+              <w:rPr>
+                <w:lang w:val="uk-UA"/>
+              </w:rPr>
+              <w:t xml:space="preserve">Форма </w:t>
+            </w:r>
+            <w:r>
+              <w:rPr>
+                <w:lang w:val="uk-UA"/>
+              </w:rPr>
+              <w:t>автомобілів користувача</w:t>
+            </w:r>
+          </w:p>
+        </w:tc>
+        <w:tc>
+          <w:tcPr>
+            <w:tcW w:w="4643" w:type="dxa"/>
+          </w:tcPr>
+          <w:p>
+            <w:pPr>
+              <w:spacing w:after="200" w:line="276" w:lineRule="auto"/>
+              <w:ind w:firstLine="0"/>
+              <w:jc w:val="left"/>
+              <w:rPr>
+                <w:lang w:val="uk-UA"/>
+              </w:rPr>
+            </w:pPr>
+            <w:r>
+              <w:rPr>
+                <w:lang w:val="uk-UA"/>
+              </w:rPr>
+              <w:t xml:space="preserve">Інформація про </w:t>
+            </w:r>
+            <w:r>
+              <w:rPr>
+                <w:lang w:val="uk-UA"/>
+              </w:rPr>
+              <w:t xml:space="preserve">авто </w:t>
+            </w:r>
+            <w:r>
+              <w:rPr>
+                <w:lang w:val="uk-UA"/>
+              </w:rPr>
+              <w:t>користувача. Підлягає редагуванню</w:t>
+            </w:r>
+          </w:p>
+        </w:tc>
+      </w:tr>
+      <w:tr>
+        <w:tc>
+          <w:tcPr>
+            <w:tcW w:w="4928" w:type="dxa"/>
+          </w:tcPr>
+          <w:p>
+            <w:pPr>
+              <w:spacing w:after="200" w:line="276" w:lineRule="auto"/>
+              <w:ind w:firstLine="0"/>
+              <w:jc w:val="left"/>
+              <w:rPr>
+                <w:lang w:val="uk-UA"/>
+              </w:rPr>
+            </w:pPr>
+            <w:r>
+              <w:rPr>
+                <w:lang w:val="uk-UA"/>
+              </w:rPr>
+              <w:t xml:space="preserve">Форма </w:t>
+            </w:r>
+            <w:r>
+              <w:rPr>
+                <w:lang w:val="uk-UA"/>
+              </w:rPr>
+              <w:t>талони користувача</w:t>
+            </w:r>
+          </w:p>
+        </w:tc>
+        <w:tc>
+          <w:tcPr>
+            <w:tcW w:w="4643" w:type="dxa"/>
+          </w:tcPr>
+          <w:p>
+            <w:pPr>
+              <w:spacing w:after="200" w:line="276" w:lineRule="auto"/>
+              <w:ind w:firstLine="0"/>
+              <w:jc w:val="left"/>
+              <w:rPr>
+                <w:lang w:val="uk-UA"/>
+              </w:rPr>
+            </w:pPr>
+            <w:r>
+              <w:rPr>
+                <w:lang w:val="uk-UA"/>
+              </w:rPr>
+              <w:t xml:space="preserve">Інформація про </w:t>
+            </w:r>
+            <w:r>
+              <w:rPr>
+                <w:lang w:val="uk-UA"/>
+              </w:rPr>
+              <w:t xml:space="preserve">талони </w:t>
+            </w:r>
+            <w:r>
+              <w:rPr>
+                <w:lang w:val="uk-UA"/>
+              </w:rPr>
+              <w:t>користувача. Підлягає редагуванню</w:t>
+            </w:r>
+          </w:p>
+        </w:tc>
+      </w:tr>
+      <w:tr>
+        <w:tc>
+          <w:tcPr>
+            <w:tcW w:w="4928" w:type="dxa"/>
+          </w:tcPr>
+          <w:p>
+            <w:pPr>
+              <w:spacing w:after="200" w:line="276" w:lineRule="auto"/>
+              <w:ind w:firstLine="0"/>
+              <w:jc w:val="left"/>
+              <w:rPr>
+                <w:lang w:val="uk-UA"/>
+              </w:rPr>
+            </w:pPr>
+            <w:r>
+              <w:rPr>
+                <w:lang w:val="uk-UA"/>
+              </w:rPr>
+              <w:t xml:space="preserve">Форма </w:t>
+            </w:r>
+            <w:r>
+              <w:rPr>
+                <w:lang w:val="uk-UA"/>
+              </w:rPr>
+              <w:t>зворотнього зв’язку</w:t>
+            </w:r>
+          </w:p>
+        </w:tc>
+        <w:tc>
+          <w:tcPr>
+            <w:tcW w:w="4643" w:type="dxa"/>
+          </w:tcPr>
+          <w:p>
+            <w:pPr>
+              <w:spacing w:after="200" w:line="276" w:lineRule="auto"/>
+              <w:ind w:firstLine="0"/>
+              <w:jc w:val="left"/>
+              <w:rPr>
+                <w:lang w:val="en-US"/>
+              </w:rPr>
+            </w:pPr>
+            <w:r>
+              <w:rPr>
+                <w:lang w:val="uk-UA"/>
+              </w:rPr>
+              <w:t xml:space="preserve">Надсилає повідомлення на </w:t>
+            </w:r>
+            <w:r>
+              <w:rPr>
+                <w:lang w:val="en-US"/>
+              </w:rPr>
+              <w:t>Email</w:t>
+            </w:r>
+          </w:p>
+        </w:tc>
+      </w:tr>
+      <w:tr>
+        <w:tc>
+          <w:tcPr>
+            <w:tcW w:w="4928" w:type="dxa"/>
+          </w:tcPr>
+          <w:p>
+            <w:pPr>
+              <w:spacing w:after="200" w:line="276" w:lineRule="auto"/>
+              <w:ind w:firstLine="0"/>
+              <w:jc w:val="left"/>
+              <w:rPr>
+                <w:lang w:val="uk-UA"/>
+              </w:rPr>
+            </w:pPr>
+            <w:r>
+              <w:rPr>
+                <w:lang w:val="uk-UA"/>
+              </w:rPr>
+              <w:t>Форма</w:t>
+            </w:r>
+            <w:r>
+              <w:rPr>
+                <w:lang w:val="uk-UA"/>
+              </w:rPr>
+              <w:t xml:space="preserve"> користувачів</w:t>
+            </w:r>
+            <w:r>
+              <w:rPr>
+                <w:lang w:val="uk-UA"/>
+              </w:rPr>
+              <w:t xml:space="preserve"> </w:t>
+            </w:r>
+            <w:r>
+              <w:rPr>
+                <w:lang w:val="uk-UA"/>
+              </w:rPr>
+              <w:t>адміністратора</w:t>
+            </w:r>
+          </w:p>
+        </w:tc>
+        <w:tc>
+          <w:tcPr>
+            <w:tcW w:w="4643" w:type="dxa"/>
+          </w:tcPr>
+          <w:p>
+            <w:pPr>
+              <w:spacing w:after="200" w:line="276" w:lineRule="auto"/>
+              <w:ind w:firstLine="0"/>
+              <w:jc w:val="left"/>
+              <w:rPr>
+                <w:lang w:val="uk-UA"/>
+              </w:rPr>
+            </w:pPr>
+            <w:r>
+              <w:rPr>
+                <w:lang w:val="uk-UA"/>
+              </w:rPr>
+              <w:t>Інформація про користувач</w:t>
+            </w:r>
+            <w:r>
+              <w:rPr>
+                <w:lang w:val="uk-UA"/>
+              </w:rPr>
+              <w:t>ів</w:t>
+            </w:r>
+            <w:r>
+              <w:rPr>
+                <w:lang w:val="uk-UA"/>
+              </w:rPr>
+              <w:t xml:space="preserve">. </w:t>
+            </w:r>
+            <w:r>
+              <w:rPr>
+                <w:lang w:val="uk-UA"/>
+              </w:rPr>
+              <w:t>Редагування данних користувачів.</w:t>
+            </w:r>
+          </w:p>
+        </w:tc>
+      </w:tr>
+      <w:tr>
+        <w:tc>
+          <w:tcPr>
+            <w:tcW w:w="4928" w:type="dxa"/>
+          </w:tcPr>
+          <w:p>
+            <w:pPr>
+              <w:spacing w:after="200" w:line="276" w:lineRule="auto"/>
+              <w:ind w:firstLine="0"/>
+              <w:jc w:val="left"/>
+              <w:rPr>
+                <w:lang w:val="uk-UA"/>
+              </w:rPr>
+            </w:pPr>
+            <w:r>
+              <w:rPr>
+                <w:lang w:val="uk-UA"/>
+              </w:rPr>
+              <w:t>Форма</w:t>
+            </w:r>
+            <w:r>
+              <w:rPr>
+                <w:lang w:val="uk-UA"/>
+              </w:rPr>
+              <w:t xml:space="preserve"> авто користувачів</w:t>
+            </w:r>
+            <w:r>
+              <w:rPr>
+                <w:lang w:val="uk-UA"/>
+              </w:rPr>
+              <w:t xml:space="preserve"> адміністратора</w:t>
+            </w:r>
+          </w:p>
+        </w:tc>
+        <w:tc>
+          <w:tcPr>
+            <w:tcW w:w="4643" w:type="dxa"/>
+          </w:tcPr>
+          <w:p>
+            <w:pPr>
+              <w:spacing w:after="200" w:line="276" w:lineRule="auto"/>
+              <w:ind w:firstLine="0"/>
+              <w:jc w:val="left"/>
+              <w:rPr>
+                <w:lang w:val="uk-UA"/>
+              </w:rPr>
+            </w:pPr>
+            <w:r>
+              <w:rPr>
+                <w:lang w:val="uk-UA"/>
+              </w:rPr>
+              <w:t>Інформація про</w:t>
+            </w:r>
+            <w:r>
+              <w:rPr>
+                <w:lang w:val="uk-UA"/>
+              </w:rPr>
+              <w:t xml:space="preserve"> авто</w:t>
+            </w:r>
+            <w:r>
+              <w:rPr>
+                <w:lang w:val="uk-UA"/>
+              </w:rPr>
+              <w:t xml:space="preserve"> користувачів. Редагування данних </w:t>
+            </w:r>
+            <w:r>
+              <w:rPr>
+                <w:lang w:val="uk-UA"/>
+              </w:rPr>
+              <w:t xml:space="preserve">авто </w:t>
+            </w:r>
+            <w:r>
+              <w:rPr>
+                <w:lang w:val="uk-UA"/>
+              </w:rPr>
+              <w:t>користувачів.</w:t>
+            </w:r>
+          </w:p>
+        </w:tc>
+      </w:tr>
+      <w:tr>
+        <w:tc>
+          <w:tcPr>
+            <w:tcW w:w="4928" w:type="dxa"/>
+          </w:tcPr>
+          <w:p>
+            <w:pPr>
+              <w:spacing w:after="200" w:line="276" w:lineRule="auto"/>
+              <w:ind w:firstLine="0"/>
+              <w:jc w:val="left"/>
+              <w:rPr>
+                <w:lang w:val="uk-UA"/>
+              </w:rPr>
+            </w:pPr>
+            <w:r>
+              <w:rPr>
+                <w:lang w:val="uk-UA"/>
+              </w:rPr>
+              <w:t>Форма</w:t>
+            </w:r>
+            <w:r>
+              <w:rPr>
+                <w:lang w:val="uk-UA"/>
+              </w:rPr>
+              <w:t xml:space="preserve"> талонів користувачів</w:t>
+            </w:r>
+            <w:r>
+              <w:rPr>
+                <w:lang w:val="uk-UA"/>
+              </w:rPr>
+              <w:t xml:space="preserve"> адміністратора</w:t>
+            </w:r>
+          </w:p>
+        </w:tc>
+        <w:tc>
+          <w:tcPr>
+            <w:tcW w:w="4643" w:type="dxa"/>
+          </w:tcPr>
+          <w:p>
+            <w:pPr>
+              <w:spacing w:after="200" w:line="276" w:lineRule="auto"/>
+              <w:ind w:firstLine="0"/>
+              <w:jc w:val="left"/>
+              <w:rPr>
+                <w:lang w:val="uk-UA"/>
+              </w:rPr>
+            </w:pPr>
+            <w:r>
+              <w:rPr>
+                <w:lang w:val="uk-UA"/>
+              </w:rPr>
+              <w:t>Інформація про</w:t>
+            </w:r>
+            <w:r>
+              <w:rPr>
+                <w:lang w:val="uk-UA"/>
+              </w:rPr>
+              <w:t xml:space="preserve"> талони</w:t>
+            </w:r>
+            <w:r>
+              <w:rPr>
+                <w:lang w:val="uk-UA"/>
+              </w:rPr>
+              <w:t xml:space="preserve"> користувачів. Редагування данних </w:t>
+            </w:r>
+            <w:r>
+              <w:rPr>
+                <w:lang w:val="uk-UA"/>
+              </w:rPr>
+              <w:t xml:space="preserve">про талони </w:t>
+            </w:r>
+            <w:r>
+              <w:rPr>
+                <w:lang w:val="uk-UA"/>
+              </w:rPr>
+              <w:t>користувачів.</w:t>
+            </w:r>
+          </w:p>
+        </w:tc>
+      </w:tr>
+    </w:tbl>
     <w:p>
       <w:pPr>
+        <w:spacing w:after="200" w:line="276" w:lineRule="auto"/>
+        <w:ind w:firstLine="0"/>
+        <w:jc w:val="left"/>
         <w:rPr>
           <w:lang w:val="uk-UA"/>
         </w:rPr>
       </w:pPr>
+      <w:r>
+        <w:rPr>
+          <w:lang w:val="uk-UA"/>
+        </w:rPr>
+        <w:br w:type="page"/>
+      </w:r>
+    </w:p>
+    <w:p>
+      <w:pPr>
+        <w:rPr>
+          <w:lang w:val="uk-UA"/>
+        </w:rPr>
+      </w:pPr>
+      <w:bookmarkStart w:id="0" w:name="_GoBack"/>
+      <w:bookmarkEnd w:id="0"/>
       <w:r>
         <w:rPr>
           <w:lang w:val="uk-UA"/>
@@ -976,8 +1527,11 @@
         <w:jc w:val="left"/>
       </w:pPr>
       <w:r>
+        <w:rPr>
+          <w:noProof/>
+        </w:rPr>
         <w:drawing>
-          <wp:anchor distT="0" distB="0" distL="114300" distR="114300" simplePos="0" relativeHeight="251683840" behindDoc="1" locked="0" layoutInCell="1" allowOverlap="1" wp14:anchorId="50BDE042" wp14:editId="346B1AE6">
+          <wp:anchor distT="0" distB="0" distL="114300" distR="114300" simplePos="0" relativeHeight="251657728" behindDoc="1" locked="0" layoutInCell="1" allowOverlap="1" wp14:anchorId="50BDE042" wp14:editId="514E7D8F">
             <wp:simplePos x="0" y="0"/>
             <wp:positionH relativeFrom="column">
               <wp:posOffset>1490873</wp:posOffset>
@@ -1048,19 +1602,22 @@
         </w:rPr>
       </w:pPr>
       <w:r>
+        <w:rPr>
+          <w:lang w:val="uk-UA"/>
+        </w:rPr>
         <w:drawing>
-          <wp:anchor distT="0" distB="0" distL="114300" distR="114300" simplePos="0" relativeHeight="251645952" behindDoc="1" locked="0" layoutInCell="1" allowOverlap="1" wp14:anchorId="3B18368C" wp14:editId="5A7FD3FF">
+          <wp:anchor distT="0" distB="0" distL="114300" distR="114300" simplePos="0" relativeHeight="251652608" behindDoc="0" locked="0" layoutInCell="1" allowOverlap="1" wp14:anchorId="4ED32A59" wp14:editId="4B33C2C5">
             <wp:simplePos x="0" y="0"/>
             <wp:positionH relativeFrom="column">
-              <wp:posOffset>328295</wp:posOffset>
+              <wp:posOffset>71120</wp:posOffset>
             </wp:positionH>
             <wp:positionV relativeFrom="paragraph">
-              <wp:posOffset>474675</wp:posOffset>
+              <wp:posOffset>882015</wp:posOffset>
             </wp:positionV>
-            <wp:extent cx="5255469" cy="3960000"/>
+            <wp:extent cx="5287645" cy="3959860"/>
             <wp:effectExtent l="0" t="0" r="0" b="0"/>
             <wp:wrapTopAndBottom/>
-            <wp:docPr id="2" name="Рисунок 2"/>
+            <wp:docPr id="3" name="Рисунок 3"/>
             <wp:cNvGraphicFramePr>
               <a:graphicFrameLocks xmlns:a="http://schemas.openxmlformats.org/drawingml/2006/main" noChangeAspect="1"/>
             </wp:cNvGraphicFramePr>
@@ -1086,7 +1643,7 @@
                   <pic:spPr>
                     <a:xfrm>
                       <a:off x="0" y="0"/>
-                      <a:ext cx="5255469" cy="3960000"/>
+                      <a:ext cx="5287645" cy="3959860"/>
                     </a:xfrm>
                     <a:prstGeom prst="rect">
                       <a:avLst/>
@@ -1128,9 +1685,12 @@
         <w:jc w:val="center"/>
       </w:pPr>
       <w:r>
+        <w:rPr>
+          <w:noProof/>
+        </w:rPr>
         <w:lastRenderedPageBreak/>
         <w:drawing>
-          <wp:anchor distT="0" distB="0" distL="114300" distR="114300" simplePos="0" relativeHeight="251595776" behindDoc="0" locked="0" layoutInCell="1" allowOverlap="1" wp14:anchorId="564E50BE" wp14:editId="01586EAA">
+          <wp:anchor distT="0" distB="0" distL="114300" distR="114300" simplePos="0" relativeHeight="251653632" behindDoc="0" locked="0" layoutInCell="1" allowOverlap="1" wp14:anchorId="564E50BE" wp14:editId="1BC3E805">
             <wp:simplePos x="0" y="0"/>
             <wp:positionH relativeFrom="column">
               <wp:posOffset>325120</wp:posOffset>
@@ -1194,8 +1754,11 @@
         <w:jc w:val="center"/>
       </w:pPr>
       <w:r>
+        <w:rPr>
+          <w:noProof/>
+        </w:rPr>
         <w:drawing>
-          <wp:anchor distT="0" distB="0" distL="114300" distR="114300" simplePos="0" relativeHeight="251625472" behindDoc="0" locked="0" layoutInCell="1" allowOverlap="1" wp14:anchorId="458BD5FE" wp14:editId="0EFA86B6">
+          <wp:anchor distT="0" distB="0" distL="114300" distR="114300" simplePos="0" relativeHeight="251654656" behindDoc="0" locked="0" layoutInCell="1" allowOverlap="1" wp14:anchorId="458BD5FE" wp14:editId="45A8C33C">
             <wp:simplePos x="0" y="0"/>
             <wp:positionH relativeFrom="column">
               <wp:posOffset>325755</wp:posOffset>
@@ -1281,9 +1844,12 @@
         <w:br w:type="page"/>
       </w:r>
       <w:r>
+        <w:rPr>
+          <w:noProof/>
+        </w:rPr>
         <w:lastRenderedPageBreak/>
         <w:drawing>
-          <wp:anchor distT="0" distB="0" distL="114300" distR="114300" simplePos="0" relativeHeight="251668480" behindDoc="0" locked="0" layoutInCell="1" allowOverlap="1" wp14:anchorId="03DB2C06" wp14:editId="24F83EAE">
+          <wp:anchor distT="0" distB="0" distL="114300" distR="114300" simplePos="0" relativeHeight="251655680" behindDoc="0" locked="0" layoutInCell="1" allowOverlap="1" wp14:anchorId="03DB2C06" wp14:editId="7656B035">
             <wp:simplePos x="0" y="0"/>
             <wp:positionH relativeFrom="column">
               <wp:posOffset>315678</wp:posOffset>
@@ -1348,18 +1914,18 @@
       </w:pPr>
       <w:r>
         <w:drawing>
-          <wp:anchor distT="0" distB="0" distL="114300" distR="114300" simplePos="0" relativeHeight="251711488" behindDoc="0" locked="0" layoutInCell="1" allowOverlap="1" wp14:anchorId="13C8998A" wp14:editId="0F1E2D78">
+          <wp:anchor distT="0" distB="0" distL="114300" distR="114300" simplePos="0" relativeHeight="251663872" behindDoc="0" locked="0" layoutInCell="1" allowOverlap="1" wp14:anchorId="2FC25E4F" wp14:editId="76B2D22B">
             <wp:simplePos x="0" y="0"/>
             <wp:positionH relativeFrom="column">
-              <wp:posOffset>337185</wp:posOffset>
+              <wp:posOffset>344343</wp:posOffset>
             </wp:positionH>
             <wp:positionV relativeFrom="paragraph">
-              <wp:posOffset>326810</wp:posOffset>
+              <wp:posOffset>383004</wp:posOffset>
             </wp:positionV>
-            <wp:extent cx="5260340" cy="3959860"/>
+            <wp:extent cx="5250255" cy="3960000"/>
             <wp:effectExtent l="0" t="0" r="0" b="0"/>
             <wp:wrapTopAndBottom/>
-            <wp:docPr id="8" name="Рисунок 8"/>
+            <wp:docPr id="4" name="Рисунок 4"/>
             <wp:cNvGraphicFramePr>
               <a:graphicFrameLocks xmlns:a="http://schemas.openxmlformats.org/drawingml/2006/main" noChangeAspect="1"/>
             </wp:cNvGraphicFramePr>
@@ -1385,7 +1951,7 @@
                   <pic:spPr>
                     <a:xfrm>
                       <a:off x="0" y="0"/>
-                      <a:ext cx="5260340" cy="3959860"/>
+                      <a:ext cx="5250255" cy="3960000"/>
                     </a:xfrm>
                     <a:prstGeom prst="rect">
                       <a:avLst/>
@@ -1429,9 +1995,12 @@
         </w:rPr>
       </w:pPr>
       <w:r>
+        <w:rPr>
+          <w:noProof/>
+        </w:rPr>
         <w:lastRenderedPageBreak/>
         <w:drawing>
-          <wp:anchor distT="0" distB="0" distL="114300" distR="114300" simplePos="0" relativeHeight="251746304" behindDoc="0" locked="0" layoutInCell="1" allowOverlap="1" wp14:anchorId="5B067E97" wp14:editId="2E1C1E79">
+          <wp:anchor distT="0" distB="0" distL="114300" distR="114300" simplePos="0" relativeHeight="251659776" behindDoc="0" locked="0" layoutInCell="1" allowOverlap="1" wp14:anchorId="5B067E97" wp14:editId="4535B1A2">
             <wp:simplePos x="0" y="0"/>
             <wp:positionH relativeFrom="column">
               <wp:posOffset>55311</wp:posOffset>
@@ -1487,8 +2056,11 @@
         </w:drawing>
       </w:r>
       <w:r>
+        <w:rPr>
+          <w:noProof/>
+        </w:rPr>
         <w:drawing>
-          <wp:anchor distT="0" distB="0" distL="114300" distR="114300" simplePos="0" relativeHeight="251728896" behindDoc="0" locked="0" layoutInCell="1" allowOverlap="1" wp14:anchorId="60FFD39E" wp14:editId="6187788B">
+          <wp:anchor distT="0" distB="0" distL="114300" distR="114300" simplePos="0" relativeHeight="251658752" behindDoc="0" locked="0" layoutInCell="1" allowOverlap="1" wp14:anchorId="60FFD39E" wp14:editId="37EC70FD">
             <wp:simplePos x="0" y="0"/>
             <wp:positionH relativeFrom="column">
               <wp:posOffset>19685</wp:posOffset>
@@ -1547,25 +2119,7 @@
         <w:rPr>
           <w:lang w:val="uk-UA"/>
         </w:rPr>
-        <w:t>Рис</w:t>
-      </w:r>
-      <w:r>
-        <w:rPr>
-          <w:lang w:val="uk-UA"/>
-        </w:rPr>
-        <w:t>8</w:t>
-      </w:r>
-      <w:r>
-        <w:rPr>
-          <w:lang w:val="uk-UA"/>
-        </w:rPr>
-        <w:t>. Редагуванн</w:t>
-      </w:r>
-      <w:r>
-        <w:rPr>
-          <w:lang w:val="uk-UA"/>
-        </w:rPr>
-        <w:t>я інформації автомобілів</w:t>
+        <w:t>Рис8. Редагування інформації автомобілів</w:t>
       </w:r>
     </w:p>
     <w:p>
@@ -1576,28 +2130,8 @@
         <w:rPr>
           <w:lang w:val="uk-UA"/>
         </w:rPr>
-        <w:t>Рис</w:t>
-      </w:r>
-      <w:r>
-        <w:rPr>
-          <w:lang w:val="uk-UA"/>
-        </w:rPr>
-        <w:t>9</w:t>
-      </w:r>
-      <w:r>
-        <w:rPr>
-          <w:lang w:val="uk-UA"/>
-        </w:rPr>
-        <w:t>. Редагування інформації</w:t>
-      </w:r>
-      <w:r>
-        <w:rPr>
-          <w:lang w:val="uk-UA"/>
-        </w:rPr>
-        <w:t xml:space="preserve"> про талони</w:t>
-      </w:r>
-      <w:bookmarkStart w:id="0" w:name="_GoBack"/>
-      <w:bookmarkEnd w:id="0"/>
+        <w:t>Рис9. Редагування інформації про талони</w:t>
+      </w:r>
     </w:p>
     <w:p>
       <w:pPr>
@@ -5866,6 +6400,7 @@
   <w:style w:type="character" w:default="1" w:styleId="a0">
     <w:name w:val="Default Paragraph Font"/>
     <w:uiPriority w:val="1"/>
+    <w:semiHidden/>
     <w:unhideWhenUsed/>
   </w:style>
   <w:style w:type="table" w:default="1" w:styleId="a1">
@@ -6564,7 +7099,7 @@
 </file>
 
 <file path=customXml/itemProps1.xml><?xml version="1.0" encoding="utf-8"?>
-<ds:datastoreItem xmlns:ds="http://schemas.openxmlformats.org/officeDocument/2006/customXml" ds:itemID="{E55230EC-635D-4B2D-B2B9-DC6A29FB6E9E}">
+<ds:datastoreItem xmlns:ds="http://schemas.openxmlformats.org/officeDocument/2006/customXml" ds:itemID="{864DAFAC-992C-4658-9822-E9A48F11F1CE}">
   <ds:schemaRefs>
     <ds:schemaRef ds:uri="http://schemas.openxmlformats.org/officeDocument/2006/bibliography"/>
   </ds:schemaRefs>

</xml_diff>